<commit_message>
Fixed Debug Statistics - not included in build
Fixed Debug Statistics - not included in build
</commit_message>
<xml_diff>
--- a/Network Module Manual - Code Rev 20210123 1257.docx
+++ b/Network Module Manual - Code Rev 20210123 1257.docx
@@ -1340,6 +1340,54 @@
     <w:p/>
     <w:p>
       <w:r>
+        <w:t>January 26, 2021  Code Revision 20210126 0355</w:t>
+      </w:r>
+    </w:p>
+    <w:p>
+      <w:pPr>
+        <w:ind w:left="360"/>
+      </w:pPr>
+      <w:r>
+        <w:t>Code changes:</w:t>
+      </w:r>
+    </w:p>
+    <w:p>
+      <w:pPr>
+        <w:numPr>
+          <w:ilvl w:val="1"/>
+          <w:numId w:val="12"/>
+        </w:numPr>
+      </w:pPr>
+      <w:r>
+        <w:t>Repaired Debug Statistics functionality, HOWEVER that functionality is still not enabled due to lack of space and continuing work on other features and bug fixes.</w:t>
+      </w:r>
+    </w:p>
+    <w:p>
+      <w:pPr>
+        <w:ind w:left="360"/>
+      </w:pPr>
+      <w:r>
+        <w:t>Document changes:</w:t>
+      </w:r>
+    </w:p>
+    <w:p>
+      <w:pPr>
+        <w:numPr>
+          <w:ilvl w:val="1"/>
+          <w:numId w:val="12"/>
+        </w:numPr>
+      </w:pPr>
+      <w:r>
+        <w:t>None.</w:t>
+      </w:r>
+    </w:p>
+    <w:p/>
+    <w:p/>
+    <w:p/>
+    <w:p/>
+    <w:p/>
+    <w:p>
+      <w:r>
         <w:br w:type="page"/>
       </w:r>
     </w:p>
@@ -1416,6 +1464,7 @@
         <w:r>
           <w:rPr>
             <w:noProof/>
+            <w:webHidden/>
           </w:rPr>
         </w:r>
         <w:r>
@@ -1483,6 +1532,7 @@
         <w:r>
           <w:rPr>
             <w:noProof/>
+            <w:webHidden/>
           </w:rPr>
         </w:r>
         <w:r>
@@ -1550,6 +1600,7 @@
         <w:r>
           <w:rPr>
             <w:noProof/>
+            <w:webHidden/>
           </w:rPr>
         </w:r>
         <w:r>
@@ -1617,6 +1668,7 @@
         <w:r>
           <w:rPr>
             <w:noProof/>
+            <w:webHidden/>
           </w:rPr>
         </w:r>
         <w:r>
@@ -1684,6 +1736,7 @@
         <w:r>
           <w:rPr>
             <w:noProof/>
+            <w:webHidden/>
           </w:rPr>
         </w:r>
         <w:r>
@@ -1751,6 +1804,7 @@
         <w:r>
           <w:rPr>
             <w:noProof/>
+            <w:webHidden/>
           </w:rPr>
         </w:r>
         <w:r>
@@ -1818,6 +1872,7 @@
         <w:r>
           <w:rPr>
             <w:noProof/>
+            <w:webHidden/>
           </w:rPr>
         </w:r>
         <w:r>
@@ -1885,6 +1940,7 @@
         <w:r>
           <w:rPr>
             <w:noProof/>
+            <w:webHidden/>
           </w:rPr>
         </w:r>
         <w:r>
@@ -1952,6 +2008,7 @@
         <w:r>
           <w:rPr>
             <w:noProof/>
+            <w:webHidden/>
           </w:rPr>
         </w:r>
         <w:r>
@@ -2019,6 +2076,7 @@
         <w:r>
           <w:rPr>
             <w:noProof/>
+            <w:webHidden/>
           </w:rPr>
         </w:r>
         <w:r>
@@ -2086,6 +2144,7 @@
         <w:r>
           <w:rPr>
             <w:noProof/>
+            <w:webHidden/>
           </w:rPr>
         </w:r>
         <w:r>
@@ -2153,6 +2212,7 @@
         <w:r>
           <w:rPr>
             <w:noProof/>
+            <w:webHidden/>
           </w:rPr>
         </w:r>
         <w:r>
@@ -2220,6 +2280,7 @@
         <w:r>
           <w:rPr>
             <w:noProof/>
+            <w:webHidden/>
           </w:rPr>
         </w:r>
         <w:r>
@@ -2287,6 +2348,7 @@
         <w:r>
           <w:rPr>
             <w:noProof/>
+            <w:webHidden/>
           </w:rPr>
         </w:r>
         <w:r>
@@ -2354,6 +2416,7 @@
         <w:r>
           <w:rPr>
             <w:noProof/>
+            <w:webHidden/>
           </w:rPr>
         </w:r>
         <w:r>
@@ -2421,6 +2484,7 @@
         <w:r>
           <w:rPr>
             <w:noProof/>
+            <w:webHidden/>
           </w:rPr>
         </w:r>
         <w:r>
@@ -2488,6 +2552,7 @@
         <w:r>
           <w:rPr>
             <w:noProof/>
+            <w:webHidden/>
           </w:rPr>
         </w:r>
         <w:r>
@@ -2555,6 +2620,7 @@
         <w:r>
           <w:rPr>
             <w:noProof/>
+            <w:webHidden/>
           </w:rPr>
         </w:r>
         <w:r>
@@ -2622,6 +2688,7 @@
         <w:r>
           <w:rPr>
             <w:noProof/>
+            <w:webHidden/>
           </w:rPr>
         </w:r>
         <w:r>
@@ -2689,6 +2756,7 @@
         <w:r>
           <w:rPr>
             <w:noProof/>
+            <w:webHidden/>
           </w:rPr>
         </w:r>
         <w:r>
@@ -2756,6 +2824,7 @@
         <w:r>
           <w:rPr>
             <w:noProof/>
+            <w:webHidden/>
           </w:rPr>
         </w:r>
         <w:r>
@@ -2823,6 +2892,7 @@
         <w:r>
           <w:rPr>
             <w:noProof/>
+            <w:webHidden/>
           </w:rPr>
         </w:r>
         <w:r>
@@ -2890,6 +2960,7 @@
         <w:r>
           <w:rPr>
             <w:noProof/>
+            <w:webHidden/>
           </w:rPr>
         </w:r>
         <w:r>
@@ -2957,6 +3028,7 @@
         <w:r>
           <w:rPr>
             <w:noProof/>
+            <w:webHidden/>
           </w:rPr>
         </w:r>
         <w:r>
@@ -3024,6 +3096,7 @@
         <w:r>
           <w:rPr>
             <w:noProof/>
+            <w:webHidden/>
           </w:rPr>
         </w:r>
         <w:r>
@@ -3091,6 +3164,7 @@
         <w:r>
           <w:rPr>
             <w:noProof/>
+            <w:webHidden/>
           </w:rPr>
         </w:r>
         <w:r>
@@ -3158,6 +3232,7 @@
         <w:r>
           <w:rPr>
             <w:noProof/>
+            <w:webHidden/>
           </w:rPr>
         </w:r>
         <w:r>
@@ -11210,7 +11285,7 @@
         <w:rStyle w:val="PageNumber"/>
         <w:noProof/>
       </w:rPr>
-      <w:t>1</w:t>
+      <w:t>7</w:t>
     </w:r>
     <w:r>
       <w:rPr>

</xml_diff>

<commit_message>
Fix interger to hex conversion bugs
</commit_message>
<xml_diff>
--- a/Network Module Manual - Code Rev 20210123 1257.docx
+++ b/Network Module Manual - Code Rev 20210123 1257.docx
@@ -56,7 +56,7 @@
         <w:rPr>
           <w:b/>
         </w:rPr>
-        <w:t>January 23, 2021</w:t>
+        <w:t>January 26, 2021</w:t>
       </w:r>
     </w:p>
     <w:p>
@@ -128,7 +128,7 @@
         <w:rPr>
           <w:b/>
         </w:rPr>
-        <w:t>Document revised Jan 23, 2021</w:t>
+        <w:t>Document revised Jan 26, 2021</w:t>
       </w:r>
     </w:p>
     <w:p>
@@ -1382,6 +1382,50 @@
       </w:r>
     </w:p>
     <w:p/>
+    <w:p>
+      <w:r>
+        <w:t>January 26, 2021  Code Revision 20210126 0527</w:t>
+      </w:r>
+    </w:p>
+    <w:p>
+      <w:pPr>
+        <w:ind w:left="360"/>
+      </w:pPr>
+      <w:r>
+        <w:t>Code changes:</w:t>
+      </w:r>
+    </w:p>
+    <w:p>
+      <w:pPr>
+        <w:numPr>
+          <w:ilvl w:val="1"/>
+          <w:numId w:val="12"/>
+        </w:numPr>
+      </w:pPr>
+      <w:r>
+        <w:t>Fixed two bugs where a integer-to-hex conversion was being made that should have been integer-to-decimal.</w:t>
+      </w:r>
+    </w:p>
+    <w:p>
+      <w:pPr>
+        <w:ind w:left="360"/>
+      </w:pPr>
+      <w:r>
+        <w:t>Document changes:</w:t>
+      </w:r>
+    </w:p>
+    <w:p>
+      <w:pPr>
+        <w:numPr>
+          <w:ilvl w:val="1"/>
+          <w:numId w:val="12"/>
+        </w:numPr>
+      </w:pPr>
+      <w:r>
+        <w:t>None.</w:t>
+      </w:r>
+    </w:p>
+    <w:p/>
     <w:p/>
     <w:p/>
     <w:p/>
@@ -11285,7 +11329,7 @@
         <w:rStyle w:val="PageNumber"/>
         <w:noProof/>
       </w:rPr>
-      <w:t>7</w:t>
+      <w:t>1</w:t>
     </w:r>
     <w:r>
       <w:rPr>

</xml_diff>